<commit_message>
ahora se lee el archivo de symbols en cada vuelta
</commit_message>
<xml_diff>
--- a/FENIX/Documentación Fenix.docx
+++ b/FENIX/Documentación Fenix.docx
@@ -79,7 +79,7 @@
           <wp:inline distT="0" distB="0" distL="114300" distR="114300">
             <wp:extent cx="5271770" cy="7834630"/>
             <wp:effectExtent l="0" t="0" r="1270" b="13970"/>
-            <wp:docPr id="1" name="Picture 1" descr="Fenix - diagrama de flujo"/>
+            <wp:docPr id="1" name="Picture 1" descr="Fenix"/>
             <wp:cNvGraphicFramePr>
               <a:graphicFrameLocks xmlns:a="http://schemas.openxmlformats.org/drawingml/2006/main" noChangeAspect="1"/>
             </wp:cNvGraphicFramePr>
@@ -87,7 +87,7 @@
               <a:graphicData uri="http://schemas.openxmlformats.org/drawingml/2006/picture">
                 <pic:pic xmlns:pic="http://schemas.openxmlformats.org/drawingml/2006/picture">
                   <pic:nvPicPr>
-                    <pic:cNvPr id="1" name="Picture 1" descr="Fenix - diagrama de flujo"/>
+                    <pic:cNvPr id="1" name="Picture 1" descr="Fenix"/>
                     <pic:cNvPicPr>
                       <a:picLocks noChangeAspect="1"/>
                     </pic:cNvPicPr>
@@ -113,6 +113,8 @@
           </wp:inline>
         </w:drawing>
       </w:r>
+      <w:bookmarkStart w:id="0" w:name="_GoBack"/>
+      <w:bookmarkEnd w:id="0"/>
     </w:p>
     <w:p>
       <w:pPr>
@@ -216,6 +218,7 @@
     <w:p>
       <w:pPr>
         <w:numPr>
+          <w:ilvl w:val="0"/>
           <w:numId w:val="0"/>
         </w:numPr>
         <w:rPr>
@@ -245,6 +248,7 @@
     <w:p>
       <w:pPr>
         <w:numPr>
+          <w:ilvl w:val="0"/>
           <w:numId w:val="0"/>
         </w:numPr>
         <w:rPr>
@@ -271,6 +275,7 @@
     <w:p>
       <w:pPr>
         <w:numPr>
+          <w:ilvl w:val="0"/>
           <w:numId w:val="0"/>
         </w:numPr>
         <w:rPr>
@@ -286,6 +291,7 @@
     <w:p>
       <w:pPr>
         <w:numPr>
+          <w:ilvl w:val="0"/>
           <w:numId w:val="0"/>
         </w:numPr>
         <w:rPr>
@@ -318,6 +324,7 @@
     <w:p>
       <w:pPr>
         <w:numPr>
+          <w:ilvl w:val="0"/>
           <w:numId w:val="0"/>
         </w:numPr>
         <w:rPr>
@@ -329,6 +336,7 @@
     <w:p>
       <w:pPr>
         <w:numPr>
+          <w:ilvl w:val="0"/>
           <w:numId w:val="0"/>
         </w:numPr>
         <w:rPr>
@@ -396,10 +404,12 @@
           </w:tcPr>
           <w:p>
             <w:pPr>
-              <w:numPr>
-                <w:ilvl w:val="0"/>
-                <w:numId w:val="0"/>
-              </w:numPr>
+              <w:widowControl w:val="0"/>
+              <w:numPr>
+                <w:ilvl w:val="0"/>
+                <w:numId w:val="0"/>
+              </w:numPr>
+              <w:jc w:val="both"/>
               <w:rPr>
                 <w:rFonts w:hint="default"/>
                 <w:vertAlign w:val="baseline"/>
@@ -422,10 +432,12 @@
           </w:tcPr>
           <w:p>
             <w:pPr>
-              <w:numPr>
-                <w:ilvl w:val="0"/>
-                <w:numId w:val="0"/>
-              </w:numPr>
+              <w:widowControl w:val="0"/>
+              <w:numPr>
+                <w:ilvl w:val="0"/>
+                <w:numId w:val="0"/>
+              </w:numPr>
+              <w:jc w:val="both"/>
               <w:rPr>
                 <w:rFonts w:hint="default"/>
                 <w:vertAlign w:val="baseline"/>
@@ -467,11 +479,13 @@
           </w:tcPr>
           <w:p>
             <w:pPr>
+              <w:widowControl w:val="0"/>
               <w:numPr>
                 <w:ilvl w:val="0"/>
                 <w:numId w:val="0"/>
               </w:numPr>
               <w:ind w:left="0" w:leftChars="0" w:firstLine="0" w:firstLineChars="0"/>
+              <w:jc w:val="both"/>
               <w:rPr>
                 <w:rFonts w:hint="default" w:asciiTheme="minorHAnsi" w:hAnsiTheme="minorHAnsi" w:eastAsiaTheme="minorEastAsia" w:cstheme="minorBidi"/>
                 <w:vertAlign w:val="baseline"/>
@@ -495,11 +509,13 @@
           </w:tcPr>
           <w:p>
             <w:pPr>
+              <w:widowControl w:val="0"/>
               <w:numPr>
                 <w:ilvl w:val="0"/>
                 <w:numId w:val="0"/>
               </w:numPr>
               <w:ind w:left="0" w:leftChars="0" w:firstLine="0" w:firstLineChars="0"/>
+              <w:jc w:val="both"/>
               <w:rPr>
                 <w:rFonts w:hint="default" w:asciiTheme="minorHAnsi" w:hAnsiTheme="minorHAnsi" w:eastAsiaTheme="minorEastAsia" w:cstheme="minorBidi"/>
                 <w:vertAlign w:val="baseline"/>
@@ -541,11 +557,13 @@
           </w:tcPr>
           <w:p>
             <w:pPr>
+              <w:widowControl w:val="0"/>
               <w:numPr>
                 <w:ilvl w:val="0"/>
                 <w:numId w:val="0"/>
               </w:numPr>
               <w:ind w:left="0" w:leftChars="0" w:firstLine="0" w:firstLineChars="0"/>
+              <w:jc w:val="both"/>
               <w:rPr>
                 <w:rFonts w:hint="default" w:asciiTheme="minorHAnsi" w:hAnsiTheme="minorHAnsi" w:eastAsiaTheme="minorEastAsia" w:cstheme="minorBidi"/>
                 <w:vertAlign w:val="baseline"/>
@@ -558,17 +576,7 @@
                 <w:vertAlign w:val="baseline"/>
                 <w:lang w:val="es-AR"/>
               </w:rPr>
-              <w:t>v</w:t>
-            </w:r>
-            <w:bookmarkStart w:id="0" w:name="_GoBack"/>
-            <w:bookmarkEnd w:id="0"/>
-            <w:r>
-              <w:rPr>
-                <w:rFonts w:hint="default"/>
-                <w:vertAlign w:val="baseline"/>
-                <w:lang w:val="es-AR"/>
-              </w:rPr>
-              <w:t>entana chequeo de BTC</w:t>
+              <w:t>ventana chequeo de BTC</w:t>
             </w:r>
           </w:p>
         </w:tc>
@@ -579,11 +587,13 @@
           </w:tcPr>
           <w:p>
             <w:pPr>
+              <w:widowControl w:val="0"/>
               <w:numPr>
                 <w:ilvl w:val="0"/>
                 <w:numId w:val="0"/>
               </w:numPr>
               <w:ind w:left="0" w:leftChars="0" w:firstLine="0" w:firstLineChars="0"/>
+              <w:jc w:val="both"/>
               <w:rPr>
                 <w:rFonts w:hint="default" w:asciiTheme="minorHAnsi" w:hAnsiTheme="minorHAnsi" w:eastAsiaTheme="minorEastAsia" w:cstheme="minorBidi"/>
                 <w:vertAlign w:val="baseline"/>
@@ -625,11 +635,13 @@
           </w:tcPr>
           <w:p>
             <w:pPr>
+              <w:widowControl w:val="0"/>
               <w:numPr>
                 <w:ilvl w:val="0"/>
                 <w:numId w:val="0"/>
               </w:numPr>
               <w:ind w:left="0" w:leftChars="0" w:firstLine="0" w:firstLineChars="0"/>
+              <w:jc w:val="both"/>
               <w:rPr>
                 <w:rFonts w:hint="default" w:asciiTheme="minorHAnsi" w:hAnsiTheme="minorHAnsi" w:eastAsiaTheme="minorEastAsia" w:cstheme="minorBidi"/>
                 <w:vertAlign w:val="baseline"/>
@@ -653,11 +665,13 @@
           </w:tcPr>
           <w:p>
             <w:pPr>
+              <w:widowControl w:val="0"/>
               <w:numPr>
                 <w:ilvl w:val="0"/>
                 <w:numId w:val="0"/>
               </w:numPr>
               <w:ind w:left="0" w:leftChars="0" w:firstLine="0" w:firstLineChars="0"/>
+              <w:jc w:val="both"/>
               <w:rPr>
                 <w:rFonts w:hint="default" w:asciiTheme="minorHAnsi" w:hAnsiTheme="minorHAnsi" w:eastAsiaTheme="minorEastAsia" w:cstheme="minorBidi"/>
                 <w:vertAlign w:val="baseline"/>
@@ -699,11 +713,13 @@
           </w:tcPr>
           <w:p>
             <w:pPr>
+              <w:widowControl w:val="0"/>
               <w:numPr>
                 <w:ilvl w:val="0"/>
                 <w:numId w:val="0"/>
               </w:numPr>
               <w:ind w:left="0" w:leftChars="0" w:firstLine="0" w:firstLineChars="0"/>
+              <w:jc w:val="both"/>
               <w:rPr>
                 <w:rFonts w:hint="default" w:asciiTheme="minorHAnsi" w:hAnsiTheme="minorHAnsi" w:eastAsiaTheme="minorEastAsia" w:cstheme="minorBidi"/>
                 <w:vertAlign w:val="baseline"/>
@@ -727,11 +743,13 @@
           </w:tcPr>
           <w:p>
             <w:pPr>
+              <w:widowControl w:val="0"/>
               <w:numPr>
                 <w:ilvl w:val="0"/>
                 <w:numId w:val="0"/>
               </w:numPr>
               <w:ind w:left="0" w:leftChars="0" w:firstLine="0" w:firstLineChars="0"/>
+              <w:jc w:val="both"/>
               <w:rPr>
                 <w:rFonts w:hint="default" w:asciiTheme="minorHAnsi" w:hAnsiTheme="minorHAnsi" w:eastAsiaTheme="minorEastAsia" w:cstheme="minorBidi"/>
                 <w:vertAlign w:val="baseline"/>
@@ -776,11 +794,13 @@
           </w:tcPr>
           <w:p>
             <w:pPr>
+              <w:widowControl w:val="0"/>
               <w:numPr>
                 <w:ilvl w:val="0"/>
                 <w:numId w:val="0"/>
               </w:numPr>
               <w:ind w:left="0" w:leftChars="0" w:firstLine="0" w:firstLineChars="0"/>
+              <w:jc w:val="both"/>
               <w:rPr>
                 <w:rFonts w:hint="default" w:asciiTheme="minorHAnsi" w:hAnsiTheme="minorHAnsi" w:eastAsiaTheme="minorEastAsia" w:cstheme="minorBidi"/>
                 <w:vertAlign w:val="baseline"/>
@@ -804,11 +824,13 @@
           </w:tcPr>
           <w:p>
             <w:pPr>
+              <w:widowControl w:val="0"/>
               <w:numPr>
                 <w:ilvl w:val="0"/>
                 <w:numId w:val="0"/>
               </w:numPr>
               <w:ind w:left="0" w:leftChars="0" w:firstLine="0" w:firstLineChars="0"/>
+              <w:jc w:val="both"/>
               <w:rPr>
                 <w:rFonts w:hint="default" w:asciiTheme="minorHAnsi" w:hAnsiTheme="minorHAnsi" w:eastAsiaTheme="minorEastAsia" w:cstheme="minorBidi"/>
                 <w:vertAlign w:val="baseline"/>
@@ -850,11 +872,13 @@
           </w:tcPr>
           <w:p>
             <w:pPr>
+              <w:widowControl w:val="0"/>
               <w:numPr>
                 <w:ilvl w:val="0"/>
                 <w:numId w:val="0"/>
               </w:numPr>
               <w:ind w:left="0" w:leftChars="0" w:firstLine="0" w:firstLineChars="0"/>
+              <w:jc w:val="both"/>
               <w:rPr>
                 <w:rFonts w:hint="default" w:asciiTheme="minorHAnsi" w:hAnsiTheme="minorHAnsi" w:eastAsiaTheme="minorEastAsia" w:cstheme="minorBidi"/>
                 <w:vertAlign w:val="baseline"/>
@@ -878,11 +902,13 @@
           </w:tcPr>
           <w:p>
             <w:pPr>
+              <w:widowControl w:val="0"/>
               <w:numPr>
                 <w:ilvl w:val="0"/>
                 <w:numId w:val="0"/>
               </w:numPr>
               <w:ind w:left="0" w:leftChars="0" w:firstLine="0" w:firstLineChars="0"/>
+              <w:jc w:val="both"/>
               <w:rPr>
                 <w:rFonts w:hint="default" w:asciiTheme="minorHAnsi" w:hAnsiTheme="minorHAnsi" w:eastAsiaTheme="minorEastAsia" w:cstheme="minorBidi"/>
                 <w:vertAlign w:val="baseline"/>
@@ -927,11 +953,13 @@
           </w:tcPr>
           <w:p>
             <w:pPr>
+              <w:widowControl w:val="0"/>
               <w:numPr>
                 <w:ilvl w:val="0"/>
                 <w:numId w:val="0"/>
               </w:numPr>
               <w:ind w:left="0" w:leftChars="0" w:firstLine="0" w:firstLineChars="0"/>
+              <w:jc w:val="both"/>
               <w:rPr>
                 <w:rFonts w:hint="default" w:asciiTheme="minorHAnsi" w:hAnsiTheme="minorHAnsi" w:eastAsiaTheme="minorEastAsia" w:cstheme="minorBidi"/>
                 <w:vertAlign w:val="baseline"/>
@@ -955,11 +983,13 @@
           </w:tcPr>
           <w:p>
             <w:pPr>
+              <w:widowControl w:val="0"/>
               <w:numPr>
                 <w:ilvl w:val="0"/>
                 <w:numId w:val="0"/>
               </w:numPr>
               <w:ind w:left="0" w:leftChars="0" w:firstLine="0" w:firstLineChars="0"/>
+              <w:jc w:val="both"/>
               <w:rPr>
                 <w:rFonts w:hint="default" w:asciiTheme="minorHAnsi" w:hAnsiTheme="minorHAnsi" w:eastAsiaTheme="minorEastAsia" w:cstheme="minorBidi"/>
                 <w:vertAlign w:val="baseline"/>
@@ -981,6 +1011,7 @@
     <w:p>
       <w:pPr>
         <w:numPr>
+          <w:ilvl w:val="0"/>
           <w:numId w:val="0"/>
         </w:numPr>
         <w:rPr>
@@ -996,105 +1027,115 @@
     <w:p>
       <w:pPr>
         <w:numPr>
-          <w:numId w:val="0"/>
-        </w:numPr>
-        <w:rPr>
-          <w:rFonts w:hint="default"/>
-          <w:lang w:val="es-AR"/>
-        </w:rPr>
-      </w:pPr>
-    </w:p>
-    <w:p>
-      <w:pPr>
-        <w:numPr>
-          <w:numId w:val="0"/>
-        </w:numPr>
-        <w:rPr>
-          <w:rFonts w:hint="default"/>
-          <w:lang w:val="es-AR"/>
-        </w:rPr>
-      </w:pPr>
-    </w:p>
-    <w:p>
-      <w:pPr>
-        <w:numPr>
-          <w:numId w:val="0"/>
-        </w:numPr>
-        <w:rPr>
-          <w:rFonts w:hint="default"/>
-          <w:lang w:val="es-AR"/>
-        </w:rPr>
-      </w:pPr>
-    </w:p>
-    <w:p>
-      <w:pPr>
-        <w:numPr>
-          <w:numId w:val="0"/>
-        </w:numPr>
-        <w:rPr>
-          <w:rFonts w:hint="default"/>
-          <w:lang w:val="es-AR"/>
-        </w:rPr>
-      </w:pPr>
-    </w:p>
-    <w:p>
-      <w:pPr>
-        <w:numPr>
-          <w:numId w:val="0"/>
-        </w:numPr>
-        <w:rPr>
-          <w:rFonts w:hint="default"/>
-          <w:lang w:val="es-AR"/>
-        </w:rPr>
-      </w:pPr>
-    </w:p>
-    <w:p>
-      <w:pPr>
-        <w:numPr>
-          <w:numId w:val="0"/>
-        </w:numPr>
-        <w:rPr>
-          <w:rFonts w:hint="default"/>
-          <w:lang w:val="es-AR"/>
-        </w:rPr>
-      </w:pPr>
-    </w:p>
-    <w:p>
-      <w:pPr>
-        <w:numPr>
-          <w:numId w:val="0"/>
-        </w:numPr>
-        <w:rPr>
-          <w:rFonts w:hint="default"/>
-          <w:lang w:val="es-AR"/>
-        </w:rPr>
-      </w:pPr>
-    </w:p>
-    <w:p>
-      <w:pPr>
-        <w:numPr>
-          <w:numId w:val="0"/>
-        </w:numPr>
-        <w:rPr>
-          <w:rFonts w:hint="default"/>
-          <w:lang w:val="es-AR"/>
-        </w:rPr>
-      </w:pPr>
-    </w:p>
-    <w:p>
-      <w:pPr>
-        <w:numPr>
-          <w:numId w:val="0"/>
-        </w:numPr>
-        <w:rPr>
-          <w:rFonts w:hint="default"/>
-          <w:lang w:val="es-AR"/>
-        </w:rPr>
-      </w:pPr>
-    </w:p>
-    <w:p>
-      <w:pPr>
-        <w:numPr>
+          <w:ilvl w:val="0"/>
+          <w:numId w:val="0"/>
+        </w:numPr>
+        <w:rPr>
+          <w:rFonts w:hint="default"/>
+          <w:lang w:val="es-AR"/>
+        </w:rPr>
+      </w:pPr>
+    </w:p>
+    <w:p>
+      <w:pPr>
+        <w:numPr>
+          <w:ilvl w:val="0"/>
+          <w:numId w:val="0"/>
+        </w:numPr>
+        <w:rPr>
+          <w:rFonts w:hint="default"/>
+          <w:lang w:val="es-AR"/>
+        </w:rPr>
+      </w:pPr>
+    </w:p>
+    <w:p>
+      <w:pPr>
+        <w:numPr>
+          <w:ilvl w:val="0"/>
+          <w:numId w:val="0"/>
+        </w:numPr>
+        <w:rPr>
+          <w:rFonts w:hint="default"/>
+          <w:lang w:val="es-AR"/>
+        </w:rPr>
+      </w:pPr>
+    </w:p>
+    <w:p>
+      <w:pPr>
+        <w:numPr>
+          <w:ilvl w:val="0"/>
+          <w:numId w:val="0"/>
+        </w:numPr>
+        <w:rPr>
+          <w:rFonts w:hint="default"/>
+          <w:lang w:val="es-AR"/>
+        </w:rPr>
+      </w:pPr>
+    </w:p>
+    <w:p>
+      <w:pPr>
+        <w:numPr>
+          <w:ilvl w:val="0"/>
+          <w:numId w:val="0"/>
+        </w:numPr>
+        <w:rPr>
+          <w:rFonts w:hint="default"/>
+          <w:lang w:val="es-AR"/>
+        </w:rPr>
+      </w:pPr>
+    </w:p>
+    <w:p>
+      <w:pPr>
+        <w:numPr>
+          <w:ilvl w:val="0"/>
+          <w:numId w:val="0"/>
+        </w:numPr>
+        <w:rPr>
+          <w:rFonts w:hint="default"/>
+          <w:lang w:val="es-AR"/>
+        </w:rPr>
+      </w:pPr>
+    </w:p>
+    <w:p>
+      <w:pPr>
+        <w:numPr>
+          <w:ilvl w:val="0"/>
+          <w:numId w:val="0"/>
+        </w:numPr>
+        <w:rPr>
+          <w:rFonts w:hint="default"/>
+          <w:lang w:val="es-AR"/>
+        </w:rPr>
+      </w:pPr>
+    </w:p>
+    <w:p>
+      <w:pPr>
+        <w:numPr>
+          <w:ilvl w:val="0"/>
+          <w:numId w:val="0"/>
+        </w:numPr>
+        <w:rPr>
+          <w:rFonts w:hint="default"/>
+          <w:lang w:val="es-AR"/>
+        </w:rPr>
+      </w:pPr>
+    </w:p>
+    <w:p>
+      <w:pPr>
+        <w:numPr>
+          <w:ilvl w:val="0"/>
+          <w:numId w:val="0"/>
+        </w:numPr>
+        <w:rPr>
+          <w:rFonts w:hint="default"/>
+          <w:lang w:val="es-AR"/>
+        </w:rPr>
+      </w:pPr>
+    </w:p>
+    <w:p>
+      <w:pPr>
+        <w:numPr>
+          <w:ilvl w:val="0"/>
           <w:numId w:val="0"/>
         </w:numPr>
         <w:rPr>
@@ -1165,10 +1206,12 @@
           </w:tcPr>
           <w:p>
             <w:pPr>
-              <w:numPr>
-                <w:ilvl w:val="0"/>
-                <w:numId w:val="0"/>
-              </w:numPr>
+              <w:widowControl w:val="0"/>
+              <w:numPr>
+                <w:ilvl w:val="0"/>
+                <w:numId w:val="0"/>
+              </w:numPr>
+              <w:jc w:val="both"/>
               <w:rPr>
                 <w:rFonts w:hint="default"/>
                 <w:vertAlign w:val="baseline"/>
@@ -1191,10 +1234,12 @@
           </w:tcPr>
           <w:p>
             <w:pPr>
-              <w:numPr>
-                <w:ilvl w:val="0"/>
-                <w:numId w:val="0"/>
-              </w:numPr>
+              <w:widowControl w:val="0"/>
+              <w:numPr>
+                <w:ilvl w:val="0"/>
+                <w:numId w:val="0"/>
+              </w:numPr>
+              <w:jc w:val="both"/>
               <w:rPr>
                 <w:rFonts w:hint="default"/>
                 <w:lang w:val="en-US" w:eastAsia="zh-CN"/>
@@ -1210,10 +1255,12 @@
           </w:p>
           <w:p>
             <w:pPr>
-              <w:numPr>
-                <w:ilvl w:val="0"/>
-                <w:numId w:val="0"/>
-              </w:numPr>
+              <w:widowControl w:val="0"/>
+              <w:numPr>
+                <w:ilvl w:val="0"/>
+                <w:numId w:val="0"/>
+              </w:numPr>
+              <w:jc w:val="both"/>
               <w:rPr>
                 <w:rFonts w:hint="default"/>
                 <w:lang w:val="en-US" w:eastAsia="zh-CN"/>
@@ -1229,10 +1276,12 @@
           </w:p>
           <w:p>
             <w:pPr>
-              <w:numPr>
-                <w:ilvl w:val="0"/>
-                <w:numId w:val="0"/>
-              </w:numPr>
+              <w:widowControl w:val="0"/>
+              <w:numPr>
+                <w:ilvl w:val="0"/>
+                <w:numId w:val="0"/>
+              </w:numPr>
+              <w:jc w:val="both"/>
               <w:rPr>
                 <w:rFonts w:hint="default"/>
                 <w:lang w:val="es-AR" w:eastAsia="zh-CN"/>
@@ -1267,10 +1316,12 @@
           </w:tcPr>
           <w:p>
             <w:pPr>
-              <w:numPr>
-                <w:ilvl w:val="0"/>
-                <w:numId w:val="0"/>
-              </w:numPr>
+              <w:widowControl w:val="0"/>
+              <w:numPr>
+                <w:ilvl w:val="0"/>
+                <w:numId w:val="0"/>
+              </w:numPr>
+              <w:jc w:val="both"/>
               <w:rPr>
                 <w:rFonts w:hint="default"/>
                 <w:vertAlign w:val="baseline"/>
@@ -1293,10 +1344,12 @@
           </w:tcPr>
           <w:p>
             <w:pPr>
-              <w:numPr>
-                <w:ilvl w:val="0"/>
-                <w:numId w:val="0"/>
-              </w:numPr>
+              <w:widowControl w:val="0"/>
+              <w:numPr>
+                <w:ilvl w:val="0"/>
+                <w:numId w:val="0"/>
+              </w:numPr>
+              <w:jc w:val="both"/>
               <w:rPr>
                 <w:rFonts w:hint="default"/>
                 <w:lang w:val="en-US" w:eastAsia="zh-CN"/>
@@ -1312,10 +1365,12 @@
           </w:p>
           <w:p>
             <w:pPr>
-              <w:numPr>
-                <w:ilvl w:val="0"/>
-                <w:numId w:val="0"/>
-              </w:numPr>
+              <w:widowControl w:val="0"/>
+              <w:numPr>
+                <w:ilvl w:val="0"/>
+                <w:numId w:val="0"/>
+              </w:numPr>
+              <w:jc w:val="both"/>
               <w:rPr>
                 <w:rFonts w:hint="default"/>
                 <w:lang w:val="en-US" w:eastAsia="zh-CN"/>
@@ -1331,10 +1386,12 @@
           </w:p>
           <w:p>
             <w:pPr>
-              <w:numPr>
-                <w:ilvl w:val="0"/>
-                <w:numId w:val="0"/>
-              </w:numPr>
+              <w:widowControl w:val="0"/>
+              <w:numPr>
+                <w:ilvl w:val="0"/>
+                <w:numId w:val="0"/>
+              </w:numPr>
+              <w:jc w:val="both"/>
               <w:rPr>
                 <w:rFonts w:hint="default"/>
                 <w:lang w:val="es-AR" w:eastAsia="zh-CN"/>
@@ -1347,50 +1404,55 @@
     <w:p>
       <w:pPr>
         <w:numPr>
-          <w:numId w:val="0"/>
-        </w:numPr>
-        <w:rPr>
-          <w:rFonts w:hint="default"/>
-          <w:lang w:val="es-AR"/>
-        </w:rPr>
-      </w:pPr>
-    </w:p>
-    <w:p>
-      <w:pPr>
-        <w:numPr>
-          <w:numId w:val="0"/>
-        </w:numPr>
-        <w:rPr>
-          <w:rFonts w:hint="default"/>
-          <w:lang w:val="es-AR"/>
-        </w:rPr>
-      </w:pPr>
-    </w:p>
-    <w:p>
-      <w:pPr>
-        <w:numPr>
-          <w:numId w:val="0"/>
-        </w:numPr>
-        <w:rPr>
-          <w:rFonts w:hint="default"/>
-          <w:lang w:val="es-AR"/>
-        </w:rPr>
-      </w:pPr>
-    </w:p>
-    <w:p>
-      <w:pPr>
-        <w:numPr>
-          <w:numId w:val="0"/>
-        </w:numPr>
-        <w:rPr>
-          <w:rFonts w:hint="default"/>
-          <w:lang w:val="es-AR"/>
-        </w:rPr>
-      </w:pPr>
-    </w:p>
-    <w:p>
-      <w:pPr>
-        <w:numPr>
+          <w:ilvl w:val="0"/>
+          <w:numId w:val="0"/>
+        </w:numPr>
+        <w:rPr>
+          <w:rFonts w:hint="default"/>
+          <w:lang w:val="es-AR"/>
+        </w:rPr>
+      </w:pPr>
+    </w:p>
+    <w:p>
+      <w:pPr>
+        <w:numPr>
+          <w:ilvl w:val="0"/>
+          <w:numId w:val="0"/>
+        </w:numPr>
+        <w:rPr>
+          <w:rFonts w:hint="default"/>
+          <w:lang w:val="es-AR"/>
+        </w:rPr>
+      </w:pPr>
+    </w:p>
+    <w:p>
+      <w:pPr>
+        <w:numPr>
+          <w:ilvl w:val="0"/>
+          <w:numId w:val="0"/>
+        </w:numPr>
+        <w:rPr>
+          <w:rFonts w:hint="default"/>
+          <w:lang w:val="es-AR"/>
+        </w:rPr>
+      </w:pPr>
+    </w:p>
+    <w:p>
+      <w:pPr>
+        <w:numPr>
+          <w:ilvl w:val="0"/>
+          <w:numId w:val="0"/>
+        </w:numPr>
+        <w:rPr>
+          <w:rFonts w:hint="default"/>
+          <w:lang w:val="es-AR"/>
+        </w:rPr>
+      </w:pPr>
+    </w:p>
+    <w:p>
+      <w:pPr>
+        <w:numPr>
+          <w:ilvl w:val="0"/>
           <w:numId w:val="0"/>
         </w:numPr>
         <w:rPr>

</xml_diff>